<commit_message>
" -> 0 of 3 passed. pylint: 7.00/10 "
</commit_message>
<xml_diff>
--- a/m10/p1/Assignment-1.docx
+++ b/m10/p1/Assignment-1.docx
@@ -39,8 +39,49 @@
           <w:sz w:val="24"/>
           <w:szCs w:val="24"/>
         </w:rPr>
-        <w:t>First, implement the function isWordGuessed that takes in two parameters - a string, secretWord, and a list of letters, lettersGuessed. This function returns a boolean - True if secretWord has been guessed (ie, all the letters of secretWord are in lettersGuessed) and False otherwise.</w:t>
-      </w:r>
+        <w:t xml:space="preserve">Implement the function </w:t>
+      </w:r>
+      <w:proofErr w:type="spellStart"/>
+      <w:r>
+        <w:rPr>
+          <w:sz w:val="24"/>
+          <w:szCs w:val="24"/>
+        </w:rPr>
+        <w:t>getAvailableLetters</w:t>
+      </w:r>
+      <w:proofErr w:type="spellEnd"/>
+      <w:r>
+        <w:rPr>
+          <w:sz w:val="24"/>
+          <w:szCs w:val="24"/>
+        </w:rPr>
+        <w:t xml:space="preserve"> that takes in one parameter - a list of letters, </w:t>
+      </w:r>
+      <w:proofErr w:type="spellStart"/>
+      <w:r>
+        <w:rPr>
+          <w:sz w:val="24"/>
+          <w:szCs w:val="24"/>
+        </w:rPr>
+        <w:t>lettersGuessed</w:t>
+      </w:r>
+      <w:proofErr w:type="spellEnd"/>
+      <w:r>
+        <w:rPr>
+          <w:sz w:val="24"/>
+          <w:szCs w:val="24"/>
+        </w:rPr>
+        <w:t xml:space="preserve">. This function returns a string that is comprised of lowercase English letters - all lowercase English letters that are not in </w:t>
+      </w:r>
+      <w:proofErr w:type="spellStart"/>
+      <w:r>
+        <w:rPr>
+          <w:sz w:val="24"/>
+          <w:szCs w:val="24"/>
+        </w:rPr>
+        <w:t>lettersGuessed</w:t>
+      </w:r>
+      <w:proofErr w:type="spellEnd"/>
     </w:p>
     <w:p>
       <w:pPr>
@@ -82,10 +123,10 @@
         </w:rPr>
       </w:pPr>
       <w:r>
-        <w:t>Each test case’s input contains the</w:t>
-      </w:r>
-      <w:r>
-        <w:t xml:space="preserve"> list values separated by space</w:t>
+        <w:t xml:space="preserve">Each test case’s input contains the </w:t>
+      </w:r>
+      <w:r>
+        <w:t>list elements</w:t>
       </w:r>
       <w:r>
         <w:t>.</w:t>
@@ -114,7 +155,7 @@
         <w:spacing w:line="240" w:lineRule="auto"/>
       </w:pPr>
       <w:r>
-        <w:t>Returns the boolean function</w:t>
+        <w:t>Returns the string i.e. available numbers</w:t>
       </w:r>
       <w:r>
         <w:t>.</w:t>
@@ -152,43 +193,68 @@
     </w:p>
     <w:p>
       <w:pPr>
-        <w:spacing w:line="240" w:lineRule="auto"/>
-        <w:ind w:left="720"/>
-        <w:rPr>
-          <w:b/>
-          <w:lang w:val="en-US"/>
-        </w:rPr>
-      </w:pPr>
-      <w:r>
-        <w:rPr>
-          <w:b/>
-          <w:lang w:val="en-US"/>
-        </w:rPr>
-        <w:t>apple a e i k p r s</w:t>
-      </w:r>
-    </w:p>
-    <w:p>
-      <w:pPr>
-        <w:spacing w:line="240" w:lineRule="auto"/>
-        <w:ind w:left="720"/>
-        <w:rPr>
-          <w:b/>
-          <w:lang w:val="en-US"/>
-        </w:rPr>
-      </w:pPr>
-      <w:r>
-        <w:rPr>
-          <w:b/>
-          <w:lang w:val="en-US"/>
-        </w:rPr>
-        <w:t>durian h a c d i m n r t u</w:t>
-      </w:r>
+        <w:ind w:firstLine="720"/>
+        <w:rPr>
+          <w:b/>
+          <w:lang w:val="en-US"/>
+        </w:rPr>
+      </w:pPr>
+      <w:proofErr w:type="gramStart"/>
+      <w:r>
+        <w:rPr>
+          <w:b/>
+          <w:lang w:val="en-US"/>
+        </w:rPr>
+        <w:t>e</w:t>
+      </w:r>
+      <w:proofErr w:type="gramEnd"/>
       <w:r>
         <w:rPr>
           <w:b/>
           <w:lang w:val="en-US"/>
         </w:rPr>
         <w:t xml:space="preserve"> </w:t>
+      </w:r>
+      <w:proofErr w:type="spellStart"/>
+      <w:r>
+        <w:rPr>
+          <w:b/>
+          <w:lang w:val="en-US"/>
+        </w:rPr>
+        <w:t>i</w:t>
+      </w:r>
+      <w:proofErr w:type="spellEnd"/>
+      <w:r>
+        <w:rPr>
+          <w:b/>
+          <w:lang w:val="en-US"/>
+        </w:rPr>
+        <w:t xml:space="preserve"> k p r s</w:t>
+      </w:r>
+    </w:p>
+    <w:p>
+      <w:pPr>
+        <w:ind w:firstLine="720"/>
+        <w:rPr>
+          <w:b/>
+          <w:lang w:val="en-US"/>
+        </w:rPr>
+      </w:pPr>
+      <w:proofErr w:type="gramStart"/>
+      <w:r>
+        <w:rPr>
+          <w:b/>
+          <w:lang w:val="en-US"/>
+        </w:rPr>
+        <w:t>e</w:t>
+      </w:r>
+      <w:proofErr w:type="gramEnd"/>
+      <w:r>
+        <w:rPr>
+          <w:b/>
+          <w:lang w:val="en-US"/>
+        </w:rPr>
+        <w:t xml:space="preserve"> c m k z</w:t>
       </w:r>
     </w:p>
     <w:p>
@@ -229,12 +295,23 @@
           <w:lang w:val="en-US"/>
         </w:rPr>
       </w:pPr>
-      <w:r>
-        <w:rPr>
-          <w:b/>
-          <w:lang w:val="en-US"/>
-        </w:rPr>
-        <w:t>False</w:t>
+      <w:proofErr w:type="spellStart"/>
+      <w:proofErr w:type="gramStart"/>
+      <w:r>
+        <w:rPr>
+          <w:b/>
+          <w:lang w:val="en-US"/>
+        </w:rPr>
+        <w:t>abcdfghjlmnoqtuvwxyz</w:t>
+      </w:r>
+      <w:proofErr w:type="spellEnd"/>
+      <w:proofErr w:type="gramEnd"/>
+      <w:r>
+        <w:rPr>
+          <w:b/>
+          <w:lang w:val="en-US"/>
+        </w:rPr>
+        <w:t xml:space="preserve"> </w:t>
       </w:r>
     </w:p>
     <w:p>
@@ -251,7 +328,7 @@
           <w:b/>
           <w:lang w:val="en-US"/>
         </w:rPr>
-        <w:t>True</w:t>
+        <w:t>abdfghijlnopqrstuvwxy</w:t>
       </w:r>
       <w:bookmarkStart w:id="0" w:name="_GoBack"/>
       <w:bookmarkEnd w:id="0"/>
@@ -913,7 +990,7 @@
     <w:basedOn w:val="Normal"/>
     <w:uiPriority w:val="34"/>
     <w:qFormat/>
-    <w:rsid w:val="000B39A3"/>
+    <w:rsid w:val="006D109D"/>
     <w:pPr>
       <w:ind w:left="720"/>
       <w:contextualSpacing/>

</xml_diff>